<commit_message>
Complete without Zabbix VM installation
</commit_message>
<xml_diff>
--- a/HowToInstall.docx
+++ b/HowToInstall.docx
@@ -1,6 +1,6 @@
 
 <file path=word/document.xml><?xml version="1.0" encoding="utf-8"?>
-<w:document xmlns:wpc="http://schemas.microsoft.com/office/word/2010/wordprocessingCanvas" xmlns:cx="http://schemas.microsoft.com/office/drawing/2014/chartex" xmlns:mc="http://schemas.openxmlformats.org/markup-compatibility/2006" xmlns:o="urn:schemas-microsoft-com:office:office" xmlns:r="http://schemas.openxmlformats.org/officeDocument/2006/relationships" xmlns:m="http://schemas.openxmlformats.org/officeDocument/2006/math" xmlns:v="urn:schemas-microsoft-com:vml" xmlns:wp14="http://schemas.microsoft.com/office/word/2010/wordprocessingDrawing" xmlns:wp="http://schemas.openxmlformats.org/drawingml/2006/wordprocessingDrawing" xmlns:w10="urn:schemas-microsoft-com:office:word" xmlns:w="http://schemas.openxmlformats.org/wordprocessingml/2006/main" xmlns:w14="http://schemas.microsoft.com/office/word/2010/wordml" xmlns:w15="http://schemas.microsoft.com/office/word/2012/wordml" xmlns:w16se="http://schemas.microsoft.com/office/word/2015/wordml/symex" xmlns:wpg="http://schemas.microsoft.com/office/word/2010/wordprocessingGroup" xmlns:wpi="http://schemas.microsoft.com/office/word/2010/wordprocessingInk" xmlns:wne="http://schemas.microsoft.com/office/word/2006/wordml" xmlns:wps="http://schemas.microsoft.com/office/word/2010/wordprocessingShape" mc:Ignorable="w14 w15 w16se wp14">
+<w:document xmlns:wpc="http://schemas.microsoft.com/office/word/2010/wordprocessingCanvas" xmlns:cx="http://schemas.microsoft.com/office/drawing/2014/chartex" xmlns:cx1="http://schemas.microsoft.com/office/drawing/2015/9/8/chartex" xmlns:cx2="http://schemas.microsoft.com/office/drawing/2015/10/21/chartex" xmlns:cx3="http://schemas.microsoft.com/office/drawing/2016/5/9/chartex" xmlns:cx4="http://schemas.microsoft.com/office/drawing/2016/5/10/chartex" xmlns:cx5="http://schemas.microsoft.com/office/drawing/2016/5/11/chartex" xmlns:cx6="http://schemas.microsoft.com/office/drawing/2016/5/12/chartex" xmlns:cx7="http://schemas.microsoft.com/office/drawing/2016/5/13/chartex" xmlns:cx8="http://schemas.microsoft.com/office/drawing/2016/5/14/chartex" xmlns:mc="http://schemas.openxmlformats.org/markup-compatibility/2006" xmlns:aink="http://schemas.microsoft.com/office/drawing/2016/ink" xmlns:am3d="http://schemas.microsoft.com/office/drawing/2017/model3d" xmlns:o="urn:schemas-microsoft-com:office:office" xmlns:r="http://schemas.openxmlformats.org/officeDocument/2006/relationships" xmlns:m="http://schemas.openxmlformats.org/officeDocument/2006/math" xmlns:v="urn:schemas-microsoft-com:vml" xmlns:wp14="http://schemas.microsoft.com/office/word/2010/wordprocessingDrawing" xmlns:wp="http://schemas.openxmlformats.org/drawingml/2006/wordprocessingDrawing" xmlns:w10="urn:schemas-microsoft-com:office:word" xmlns:w="http://schemas.openxmlformats.org/wordprocessingml/2006/main" xmlns:w14="http://schemas.microsoft.com/office/word/2010/wordml" xmlns:w15="http://schemas.microsoft.com/office/word/2012/wordml" xmlns:w16cex="http://schemas.microsoft.com/office/word/2018/wordml/cex" xmlns:w16cid="http://schemas.microsoft.com/office/word/2016/wordml/cid" xmlns:w16="http://schemas.microsoft.com/office/word/2018/wordml" xmlns:w16se="http://schemas.microsoft.com/office/word/2015/wordml/symex" xmlns:wpg="http://schemas.microsoft.com/office/word/2010/wordprocessingGroup" xmlns:wpi="http://schemas.microsoft.com/office/word/2010/wordprocessingInk" xmlns:wne="http://schemas.microsoft.com/office/word/2006/wordml" xmlns:wps="http://schemas.microsoft.com/office/word/2010/wordprocessingShape" mc:Ignorable="w14 w15 w16se w16cid w16 w16cex wp14">
   <w:body>
     <w:p>
       <w:pPr>
@@ -148,7 +148,7 @@
           <w:lang w:eastAsia="ru-RU"/>
         </w:rPr>
         <w:drawing>
-          <wp:inline distT="0" distB="0" distL="0" distR="0">
+          <wp:inline distT="0" distB="0" distL="0" distR="0" wp14:anchorId="5F28C458" wp14:editId="3A01594F">
             <wp:extent cx="2732568" cy="1310354"/>
             <wp:effectExtent l="0" t="0" r="0" b="4445"/>
             <wp:docPr id="1" name="Рисунок 1"/>
@@ -216,7 +216,7 @@
           <w:lang w:eastAsia="ru-RU"/>
         </w:rPr>
         <w:drawing>
-          <wp:inline distT="0" distB="0" distL="0" distR="0">
+          <wp:inline distT="0" distB="0" distL="0" distR="0" wp14:anchorId="60CBF068" wp14:editId="0AD2B547">
             <wp:extent cx="3700131" cy="2842634"/>
             <wp:effectExtent l="0" t="0" r="0" b="0"/>
             <wp:docPr id="2" name="Рисунок 2"/>
@@ -284,7 +284,7 @@
           <w:lang w:eastAsia="ru-RU"/>
         </w:rPr>
         <w:drawing>
-          <wp:inline distT="0" distB="0" distL="0" distR="0">
+          <wp:inline distT="0" distB="0" distL="0" distR="0" wp14:anchorId="5081230F" wp14:editId="052ACE1F">
             <wp:extent cx="2486247" cy="3028460"/>
             <wp:effectExtent l="0" t="0" r="9525" b="635"/>
             <wp:docPr id="3" name="Рисунок 3"/>
@@ -345,21 +345,7 @@
           <w:lang w:val="en-US"/>
         </w:rPr>
         <w:lastRenderedPageBreak/>
-        <w:t>Note the "</w:t>
-      </w:r>
-      <w:proofErr w:type="spellStart"/>
-      <w:r>
-        <w:rPr>
-          <w:lang w:val="en-US"/>
-        </w:rPr>
-        <w:t>VirtualBox</w:t>
-      </w:r>
-      <w:proofErr w:type="spellEnd"/>
-      <w:r>
-        <w:rPr>
-          <w:lang w:val="en-US"/>
-        </w:rPr>
-        <w:t xml:space="preserve"> Bridged Networking Driver" checkbox must be active (checked), select the "Access" tab:</w:t>
+        <w:t>Note the "VirtualBox Bridged Networking Driver" checkbox must be active (checked), select the "Access" tab:</w:t>
       </w:r>
     </w:p>
     <w:p>
@@ -375,7 +361,7 @@
           <w:lang w:eastAsia="ru-RU"/>
         </w:rPr>
         <w:drawing>
-          <wp:inline distT="0" distB="0" distL="0" distR="0">
+          <wp:inline distT="0" distB="0" distL="0" distR="0" wp14:anchorId="56321C4E" wp14:editId="5B74BA25">
             <wp:extent cx="2243470" cy="2820702"/>
             <wp:effectExtent l="0" t="0" r="4445" b="0"/>
             <wp:docPr id="4" name="Рисунок 4"/>
@@ -433,21 +419,7 @@
         <w:rPr>
           <w:lang w:val="en-US"/>
         </w:rPr>
-        <w:t>heck the box "Allow other network users to use this computer's Internet connection", and in the "Home network connection" drop-down list, select "</w:t>
-      </w:r>
-      <w:proofErr w:type="spellStart"/>
-      <w:r>
-        <w:rPr>
-          <w:lang w:val="en-US"/>
-        </w:rPr>
-        <w:t>VirtualBox</w:t>
-      </w:r>
-      <w:proofErr w:type="spellEnd"/>
-      <w:r>
-        <w:rPr>
-          <w:lang w:val="en-US"/>
-        </w:rPr>
-        <w:t xml:space="preserve"> Host-Only Network":</w:t>
+        <w:t>heck the box "Allow other network users to use this computer's Internet connection", and in the "Home network connection" drop-down list, select "VirtualBox Host-Only Network":</w:t>
       </w:r>
     </w:p>
     <w:p>
@@ -463,7 +435,7 @@
           <w:lang w:eastAsia="ru-RU"/>
         </w:rPr>
         <w:drawing>
-          <wp:inline distT="0" distB="0" distL="0" distR="0">
+          <wp:inline distT="0" distB="0" distL="0" distR="0" wp14:anchorId="2816072B" wp14:editId="701DBB69">
             <wp:extent cx="2123632" cy="2670031"/>
             <wp:effectExtent l="0" t="0" r="0" b="0"/>
             <wp:docPr id="5" name="Рисунок 5"/>
@@ -547,7 +519,7 @@
           <w:lang w:eastAsia="ru-RU"/>
         </w:rPr>
         <w:drawing>
-          <wp:inline distT="0" distB="0" distL="0" distR="0">
+          <wp:inline distT="0" distB="0" distL="0" distR="0" wp14:anchorId="3FAB8D3A" wp14:editId="3355BB12">
             <wp:extent cx="2775097" cy="1362320"/>
             <wp:effectExtent l="0" t="0" r="6350" b="9525"/>
             <wp:docPr id="6" name="Рисунок 6"/>
@@ -599,21 +571,7 @@
         <w:rPr>
           <w:lang w:val="en-US"/>
         </w:rPr>
-        <w:t>Remember this address and click on the "Yes" button. Close the "Local Area Connection" status window and open the "</w:t>
-      </w:r>
-      <w:proofErr w:type="spellStart"/>
-      <w:r>
-        <w:rPr>
-          <w:lang w:val="en-US"/>
-        </w:rPr>
-        <w:t>VirtualBox</w:t>
-      </w:r>
-      <w:proofErr w:type="spellEnd"/>
-      <w:r>
-        <w:rPr>
-          <w:lang w:val="en-US"/>
-        </w:rPr>
-        <w:t xml:space="preserve"> Host-Only Network" network properties:</w:t>
+        <w:t>Remember this address and click on the "Yes" button. Close the "Local Area Connection" status window and open the "VirtualBox Host-Only Network" network properties:</w:t>
       </w:r>
     </w:p>
     <w:p>
@@ -630,7 +588,7 @@
         </w:rPr>
         <w:lastRenderedPageBreak/>
         <w:drawing>
-          <wp:inline distT="0" distB="0" distL="0" distR="0">
+          <wp:inline distT="0" distB="0" distL="0" distR="0" wp14:anchorId="7AF66293" wp14:editId="593094B7">
             <wp:extent cx="3700130" cy="2842634"/>
             <wp:effectExtent l="0" t="0" r="0" b="0"/>
             <wp:docPr id="7" name="Рисунок 7"/>
@@ -682,21 +640,7 @@
         <w:rPr>
           <w:lang w:val="en-US"/>
         </w:rPr>
-        <w:t>Click on the "Properties" button and check the "</w:t>
-      </w:r>
-      <w:proofErr w:type="spellStart"/>
-      <w:r>
-        <w:rPr>
-          <w:lang w:val="en-US"/>
-        </w:rPr>
-        <w:t>VirtualBox</w:t>
-      </w:r>
-      <w:proofErr w:type="spellEnd"/>
-      <w:r>
-        <w:rPr>
-          <w:lang w:val="en-US"/>
-        </w:rPr>
-        <w:t xml:space="preserve"> Bridget Networking Driver" box for this network adapter:</w:t>
+        <w:t>Click on the "Properties" button and check the "VirtualBox Bridget Networking Driver" box for this network adapter:</w:t>
       </w:r>
     </w:p>
     <w:p>
@@ -712,7 +656,7 @@
           <w:lang w:eastAsia="ru-RU"/>
         </w:rPr>
         <w:drawing>
-          <wp:inline distT="0" distB="0" distL="0" distR="0">
+          <wp:inline distT="0" distB="0" distL="0" distR="0" wp14:anchorId="37C61F4D" wp14:editId="46AB9940">
             <wp:extent cx="2955851" cy="3716375"/>
             <wp:effectExtent l="0" t="0" r="0" b="0"/>
             <wp:docPr id="8" name="Рисунок 8"/>
@@ -789,19 +733,7 @@
         <w:rPr>
           <w:lang w:val="en-US"/>
         </w:rPr>
-        <w:t xml:space="preserve">e </w:t>
-      </w:r>
-      <w:r>
-        <w:rPr>
-          <w:lang w:val="en-US"/>
-        </w:rPr>
-        <w:t>4</w:t>
-      </w:r>
-      <w:r>
-        <w:rPr>
-          <w:lang w:val="en-US"/>
-        </w:rPr>
-        <w:t xml:space="preserve"> </w:t>
+        <w:t xml:space="preserve">e 4 </w:t>
       </w:r>
       <w:proofErr w:type="spellStart"/>
       <w:r>
@@ -1310,23 +1242,7 @@
           <w:i/>
           <w:lang w:val="en-US"/>
         </w:rPr>
-        <w:t xml:space="preserve"> (</w:t>
-      </w:r>
-      <w:proofErr w:type="spellStart"/>
-      <w:r>
-        <w:rPr>
-          <w:i/>
-          <w:lang w:val="en-US"/>
-        </w:rPr>
-        <w:t>Stary</w:t>
-      </w:r>
-      <w:proofErr w:type="spellEnd"/>
-      <w:r>
-        <w:rPr>
-          <w:i/>
-          <w:lang w:val="en-US"/>
-        </w:rPr>
-        <w:t xml:space="preserve"> </w:t>
+        <w:t xml:space="preserve"> (Stary </w:t>
       </w:r>
       <w:proofErr w:type="gramStart"/>
       <w:r>
@@ -1445,22 +1361,13 @@
           <w:lang w:val="en-US"/>
         </w:rPr>
       </w:pPr>
-      <w:proofErr w:type="spellStart"/>
       <w:proofErr w:type="gramStart"/>
       <w:r>
         <w:rPr>
           <w:i/>
           <w:lang w:val="en-US"/>
         </w:rPr>
-        <w:t>nano</w:t>
-      </w:r>
-      <w:proofErr w:type="spellEnd"/>
-      <w:r>
-        <w:rPr>
-          <w:i/>
-          <w:lang w:val="en-US"/>
-        </w:rPr>
-        <w:t xml:space="preserve">  /</w:t>
+        <w:t>nano  /</w:t>
       </w:r>
       <w:proofErr w:type="spellStart"/>
       <w:r>
@@ -1825,7 +1732,6 @@
         </w:rPr>
         <w:t xml:space="preserve">Type </w:t>
       </w:r>
-      <w:proofErr w:type="spellStart"/>
       <w:r>
         <w:rPr>
           <w:i/>
@@ -1833,7 +1739,6 @@
         </w:rPr>
         <w:t>ifconfig</w:t>
       </w:r>
-      <w:proofErr w:type="spellEnd"/>
       <w:r>
         <w:rPr>
           <w:lang w:val="en-US"/>
@@ -2355,23 +2260,7 @@
           <w:i/>
           <w:lang w:val="en-US"/>
         </w:rPr>
-        <w:t xml:space="preserve"> </w:t>
-      </w:r>
-      <w:proofErr w:type="spellStart"/>
-      <w:r>
-        <w:rPr>
-          <w:i/>
-          <w:lang w:val="en-US"/>
-        </w:rPr>
-        <w:t>nano</w:t>
-      </w:r>
-      <w:proofErr w:type="spellEnd"/>
-      <w:r>
-        <w:rPr>
-          <w:i/>
-          <w:lang w:val="en-US"/>
-        </w:rPr>
-        <w:t xml:space="preserve"> /</w:t>
+        <w:t xml:space="preserve"> nano /</w:t>
       </w:r>
       <w:proofErr w:type="spellStart"/>
       <w:r>
@@ -2528,23 +2417,7 @@
           <w:color w:val="0070C0"/>
           <w:lang w:val="en-US"/>
         </w:rPr>
-        <w:t xml:space="preserve">    root /</w:t>
-      </w:r>
-      <w:proofErr w:type="spellStart"/>
-      <w:r>
-        <w:rPr>
-          <w:color w:val="0070C0"/>
-          <w:lang w:val="en-US"/>
-        </w:rPr>
-        <w:t>var</w:t>
-      </w:r>
-      <w:proofErr w:type="spellEnd"/>
-      <w:r>
-        <w:rPr>
-          <w:color w:val="0070C0"/>
-          <w:lang w:val="en-US"/>
-        </w:rPr>
-        <w:t>/www</w:t>
+        <w:t xml:space="preserve">    root /var/www</w:t>
       </w:r>
       <w:r>
         <w:rPr>
@@ -2695,7 +2568,23 @@
           <w:color w:val="0070C0"/>
           <w:lang w:val="en-US"/>
         </w:rPr>
-        <w:t xml:space="preserve">        try_files $</w:t>
+        <w:t xml:space="preserve">        </w:t>
+      </w:r>
+      <w:proofErr w:type="spellStart"/>
+      <w:r>
+        <w:rPr>
+          <w:color w:val="0070C0"/>
+          <w:lang w:val="en-US"/>
+        </w:rPr>
+        <w:t>try_files</w:t>
+      </w:r>
+      <w:proofErr w:type="spellEnd"/>
+      <w:r>
+        <w:rPr>
+          <w:color w:val="0070C0"/>
+          <w:lang w:val="en-US"/>
+        </w:rPr>
+        <w:t xml:space="preserve"> $</w:t>
       </w:r>
       <w:proofErr w:type="spellStart"/>
       <w:r>
@@ -2736,21 +2625,39 @@
         </w:rPr>
         <w:t>/ /</w:t>
       </w:r>
+      <w:proofErr w:type="spellStart"/>
       <w:proofErr w:type="gramStart"/>
       <w:r>
         <w:rPr>
           <w:color w:val="0070C0"/>
           <w:lang w:val="en-US"/>
         </w:rPr>
-        <w:t>index.php?$</w:t>
-      </w:r>
+        <w:t>index.php</w:t>
+      </w:r>
+      <w:proofErr w:type="spellEnd"/>
+      <w:r>
+        <w:rPr>
+          <w:color w:val="0070C0"/>
+          <w:lang w:val="en-US"/>
+        </w:rPr>
+        <w:t>?$</w:t>
+      </w:r>
+      <w:proofErr w:type="spellStart"/>
       <w:proofErr w:type="gramEnd"/>
       <w:r>
         <w:rPr>
           <w:color w:val="0070C0"/>
           <w:lang w:val="en-US"/>
         </w:rPr>
-        <w:t>args;</w:t>
+        <w:t>args</w:t>
+      </w:r>
+      <w:proofErr w:type="spellEnd"/>
+      <w:r>
+        <w:rPr>
+          <w:color w:val="0070C0"/>
+          <w:lang w:val="en-US"/>
+        </w:rPr>
+        <w:t>;</w:t>
       </w:r>
     </w:p>
     <w:p>
@@ -2937,140 +2844,368 @@
           <w:color w:val="0070C0"/>
           <w:lang w:val="en-US"/>
         </w:rPr>
-        <w:t xml:space="preserve">    location </w:t>
-      </w:r>
+        <w:t xml:space="preserve">    location ~ .php$ {</w:t>
+      </w:r>
+    </w:p>
+    <w:p>
+      <w:pPr>
+        <w:ind w:left="360"/>
+        <w:rPr>
+          <w:color w:val="0070C0"/>
+          <w:lang w:val="en-US"/>
+        </w:rPr>
+      </w:pPr>
+      <w:r>
+        <w:rPr>
+          <w:color w:val="0070C0"/>
+          <w:lang w:val="en-US"/>
+        </w:rPr>
+        <w:t xml:space="preserve">        include snippets/fastcgi-php.conf;</w:t>
+      </w:r>
+    </w:p>
+    <w:p>
+      <w:pPr>
+        <w:ind w:left="360"/>
+        <w:rPr>
+          <w:color w:val="0070C0"/>
+          <w:lang w:val="en-US"/>
+        </w:rPr>
+      </w:pPr>
+      <w:r>
+        <w:rPr>
+          <w:color w:val="0070C0"/>
+          <w:lang w:val="en-US"/>
+        </w:rPr>
+        <w:t xml:space="preserve">        fastcgi_pass unix:/run/php/php7.4-fpm.sock;</w:t>
+      </w:r>
+    </w:p>
+    <w:p>
+      <w:pPr>
+        <w:ind w:left="360"/>
+        <w:rPr>
+          <w:color w:val="0070C0"/>
+          <w:lang w:val="en-US"/>
+        </w:rPr>
+      </w:pPr>
+      <w:r>
+        <w:rPr>
+          <w:color w:val="0070C0"/>
+          <w:lang w:val="en-US"/>
+        </w:rPr>
+        <w:t xml:space="preserve">        fastcgi_param SCRIPT_FILENAME $document_root$fastcgi_script_name;</w:t>
+      </w:r>
+    </w:p>
+    <w:p>
+      <w:pPr>
+        <w:ind w:left="360"/>
+        <w:rPr>
+          <w:color w:val="0070C0"/>
+          <w:lang w:val="en-US"/>
+        </w:rPr>
+      </w:pPr>
+      <w:r>
+        <w:rPr>
+          <w:color w:val="0070C0"/>
+          <w:lang w:val="en-US"/>
+        </w:rPr>
+        <w:t xml:space="preserve">        include fastcgi_params;</w:t>
+      </w:r>
+    </w:p>
+    <w:p>
+      <w:pPr>
+        <w:ind w:left="360"/>
+        <w:rPr>
+          <w:color w:val="0070C0"/>
+          <w:lang w:val="en-US"/>
+        </w:rPr>
+      </w:pPr>
+      <w:r>
+        <w:rPr>
+          <w:color w:val="0070C0"/>
+          <w:lang w:val="en-US"/>
+        </w:rPr>
+        <w:t xml:space="preserve">    }</w:t>
+      </w:r>
+    </w:p>
+    <w:p>
+      <w:pPr>
+        <w:ind w:left="360"/>
+        <w:rPr>
+          <w:color w:val="0070C0"/>
+          <w:lang w:val="en-US"/>
+        </w:rPr>
+      </w:pPr>
+      <w:r>
+        <w:rPr>
+          <w:color w:val="0070C0"/>
+          <w:lang w:val="en-US"/>
+        </w:rPr>
+        <w:t>}</w:t>
+      </w:r>
+    </w:p>
+    <w:p>
+      <w:pPr>
+        <w:rPr>
+          <w:lang w:val="en-US"/>
+        </w:rPr>
+      </w:pPr>
+      <w:r>
+        <w:rPr>
+          <w:lang w:val="en-US"/>
+        </w:rPr>
+        <w:t>After saving the file above, run the commands below to enable the new site, then restart Nginx server.</w:t>
+      </w:r>
+    </w:p>
+    <w:p>
+      <w:pPr>
+        <w:rPr>
+          <w:lang w:val="en-US"/>
+        </w:rPr>
+      </w:pPr>
+    </w:p>
+    <w:p>
+      <w:pPr>
+        <w:rPr>
+          <w:i/>
+          <w:lang w:val="en-US"/>
+        </w:rPr>
+      </w:pPr>
+      <w:proofErr w:type="spellStart"/>
+      <w:r>
+        <w:rPr>
+          <w:i/>
+          <w:lang w:val="en-US"/>
+        </w:rPr>
+        <w:t>sudo</w:t>
+      </w:r>
+      <w:proofErr w:type="spellEnd"/>
+      <w:r>
+        <w:rPr>
+          <w:i/>
+          <w:lang w:val="en-US"/>
+        </w:rPr>
+        <w:t xml:space="preserve"> ln -s /</w:t>
+      </w:r>
+      <w:proofErr w:type="spellStart"/>
+      <w:r>
+        <w:rPr>
+          <w:i/>
+          <w:lang w:val="en-US"/>
+        </w:rPr>
+        <w:t>etc</w:t>
+      </w:r>
+      <w:proofErr w:type="spellEnd"/>
+      <w:r>
+        <w:rPr>
+          <w:i/>
+          <w:lang w:val="en-US"/>
+        </w:rPr>
+        <w:t>/</w:t>
+      </w:r>
+      <w:proofErr w:type="spellStart"/>
+      <w:r>
+        <w:rPr>
+          <w:i/>
+          <w:lang w:val="en-US"/>
+        </w:rPr>
+        <w:t>nginx</w:t>
+      </w:r>
+      <w:proofErr w:type="spellEnd"/>
+      <w:r>
+        <w:rPr>
+          <w:i/>
+          <w:lang w:val="en-US"/>
+        </w:rPr>
+        <w:t>/sites-available/</w:t>
+      </w:r>
+      <w:proofErr w:type="spellStart"/>
+      <w:r>
+        <w:rPr>
+          <w:i/>
+          <w:lang w:val="en-US"/>
+        </w:rPr>
+        <w:t>joomla</w:t>
+      </w:r>
+      <w:proofErr w:type="spellEnd"/>
+      <w:r>
+        <w:rPr>
+          <w:i/>
+          <w:lang w:val="en-US"/>
+        </w:rPr>
+        <w:t xml:space="preserve"> /</w:t>
+      </w:r>
+      <w:proofErr w:type="spellStart"/>
+      <w:r>
+        <w:rPr>
+          <w:i/>
+          <w:lang w:val="en-US"/>
+        </w:rPr>
+        <w:t>etc</w:t>
+      </w:r>
+      <w:proofErr w:type="spellEnd"/>
+      <w:r>
+        <w:rPr>
+          <w:i/>
+          <w:lang w:val="en-US"/>
+        </w:rPr>
+        <w:t>/</w:t>
+      </w:r>
+      <w:proofErr w:type="spellStart"/>
+      <w:r>
+        <w:rPr>
+          <w:i/>
+          <w:lang w:val="en-US"/>
+        </w:rPr>
+        <w:t>nginx</w:t>
+      </w:r>
+      <w:proofErr w:type="spellEnd"/>
+      <w:r>
+        <w:rPr>
+          <w:i/>
+          <w:lang w:val="en-US"/>
+        </w:rPr>
+        <w:t>/sites-enabled/</w:t>
+      </w:r>
+    </w:p>
+    <w:p>
+      <w:pPr>
+        <w:rPr>
+          <w:i/>
+          <w:lang w:val="en-US"/>
+        </w:rPr>
+      </w:pPr>
+      <w:proofErr w:type="spellStart"/>
+      <w:r>
+        <w:rPr>
+          <w:i/>
+          <w:lang w:val="en-US"/>
+        </w:rPr>
+        <w:t>sudo</w:t>
+      </w:r>
+      <w:proofErr w:type="spellEnd"/>
+      <w:r>
+        <w:rPr>
+          <w:i/>
+          <w:lang w:val="en-US"/>
+        </w:rPr>
+        <w:t xml:space="preserve"> </w:t>
+      </w:r>
+      <w:proofErr w:type="spellStart"/>
+      <w:r>
+        <w:rPr>
+          <w:i/>
+          <w:lang w:val="en-US"/>
+        </w:rPr>
+        <w:t>systemctl</w:t>
+      </w:r>
+      <w:proofErr w:type="spellEnd"/>
+      <w:r>
+        <w:rPr>
+          <w:i/>
+          <w:lang w:val="en-US"/>
+        </w:rPr>
+        <w:t xml:space="preserve"> restart </w:t>
+      </w:r>
+      <w:proofErr w:type="spellStart"/>
       <w:proofErr w:type="gramStart"/>
       <w:r>
         <w:rPr>
-          <w:color w:val="0070C0"/>
-          <w:lang w:val="en-US"/>
-        </w:rPr>
-        <w:t>~ .php</w:t>
-      </w:r>
+          <w:i/>
+          <w:lang w:val="en-US"/>
+        </w:rPr>
+        <w:t>nginx.service</w:t>
+      </w:r>
+      <w:proofErr w:type="spellEnd"/>
       <w:proofErr w:type="gramEnd"/>
-      <w:r>
-        <w:rPr>
-          <w:color w:val="0070C0"/>
-          <w:lang w:val="en-US"/>
-        </w:rPr>
-        <w:t>$ {</w:t>
-      </w:r>
-    </w:p>
-    <w:p>
-      <w:pPr>
-        <w:ind w:left="360"/>
-        <w:rPr>
-          <w:color w:val="0070C0"/>
-          <w:lang w:val="en-US"/>
-        </w:rPr>
-      </w:pPr>
-      <w:r>
-        <w:rPr>
-          <w:color w:val="0070C0"/>
-          <w:lang w:val="en-US"/>
-        </w:rPr>
-        <w:t xml:space="preserve">        include snippets/fastcgi-php.conf;</w:t>
-      </w:r>
-    </w:p>
-    <w:p>
-      <w:pPr>
-        <w:ind w:left="360"/>
-        <w:rPr>
-          <w:color w:val="0070C0"/>
-          <w:lang w:val="en-US"/>
-        </w:rPr>
-      </w:pPr>
-      <w:r>
-        <w:rPr>
-          <w:color w:val="0070C0"/>
-          <w:lang w:val="en-US"/>
-        </w:rPr>
-        <w:t xml:space="preserve">        fastcgi_pass unix:/run/php/php7.4-fpm.sock;</w:t>
-      </w:r>
-    </w:p>
-    <w:p>
-      <w:pPr>
-        <w:ind w:left="360"/>
-        <w:rPr>
-          <w:color w:val="0070C0"/>
-          <w:lang w:val="en-US"/>
-        </w:rPr>
-      </w:pPr>
-      <w:r>
-        <w:rPr>
-          <w:color w:val="0070C0"/>
-          <w:lang w:val="en-US"/>
-        </w:rPr>
-        <w:t xml:space="preserve">        fastcgi_param SCRIPT_FILENAME $document_root$fastcgi_script_name;</w:t>
-      </w:r>
-    </w:p>
-    <w:p>
-      <w:pPr>
-        <w:ind w:left="360"/>
-        <w:rPr>
-          <w:color w:val="0070C0"/>
-          <w:lang w:val="en-US"/>
-        </w:rPr>
-      </w:pPr>
-      <w:r>
-        <w:rPr>
-          <w:color w:val="0070C0"/>
-          <w:lang w:val="en-US"/>
-        </w:rPr>
-        <w:t xml:space="preserve">        include fastcgi_params;</w:t>
-      </w:r>
-    </w:p>
-    <w:p>
-      <w:pPr>
-        <w:ind w:left="360"/>
-        <w:rPr>
-          <w:color w:val="0070C0"/>
-          <w:lang w:val="en-US"/>
-        </w:rPr>
-      </w:pPr>
-      <w:r>
-        <w:rPr>
-          <w:color w:val="0070C0"/>
-          <w:lang w:val="en-US"/>
-        </w:rPr>
-        <w:t xml:space="preserve">    }</w:t>
-      </w:r>
-    </w:p>
-    <w:p>
-      <w:pPr>
-        <w:ind w:left="360"/>
-        <w:rPr>
-          <w:color w:val="0070C0"/>
-          <w:lang w:val="en-US"/>
-        </w:rPr>
-      </w:pPr>
-      <w:r>
-        <w:rPr>
-          <w:color w:val="0070C0"/>
-          <w:lang w:val="en-US"/>
-        </w:rPr>
-        <w:t>}</w:t>
-      </w:r>
-    </w:p>
-    <w:p>
-      <w:pPr>
-        <w:rPr>
-          <w:lang w:val="en-US"/>
-        </w:rPr>
-      </w:pPr>
-      <w:r>
-        <w:rPr>
-          <w:lang w:val="en-US"/>
-        </w:rPr>
-        <w:t>After saving the file above, run the commands below to enable the new site, then restart Nginx server.</w:t>
-      </w:r>
-    </w:p>
-    <w:p>
-      <w:pPr>
-        <w:rPr>
-          <w:lang w:val="en-US"/>
-        </w:rPr>
-      </w:pPr>
+    </w:p>
+    <w:p>
+      <w:pPr>
+        <w:rPr>
+          <w:lang w:val="en-US"/>
+        </w:rPr>
+      </w:pPr>
+    </w:p>
+    <w:p>
+      <w:pPr>
+        <w:rPr>
+          <w:lang w:val="en-US"/>
+        </w:rPr>
+      </w:pPr>
+    </w:p>
+    <w:p>
+      <w:pPr>
+        <w:rPr>
+          <w:lang w:val="en-US"/>
+        </w:rPr>
+      </w:pPr>
+      <w:r>
+        <w:rPr>
+          <w:lang w:val="en-US"/>
+        </w:rPr>
+        <w:t>DOWNLOAD JOOMLA DISTR</w:t>
+      </w:r>
+    </w:p>
+    <w:p>
+      <w:pPr>
+        <w:rPr>
+          <w:i/>
+          <w:lang w:val="en-US"/>
+        </w:rPr>
+      </w:pPr>
+      <w:r>
+        <w:rPr>
+          <w:i/>
+          <w:lang w:val="en-US"/>
+        </w:rPr>
+        <w:t>cd /</w:t>
+      </w:r>
+      <w:proofErr w:type="spellStart"/>
+      <w:r>
+        <w:rPr>
+          <w:i/>
+          <w:lang w:val="en-US"/>
+        </w:rPr>
+        <w:t>tmp</w:t>
+      </w:r>
+      <w:proofErr w:type="spellEnd"/>
+    </w:p>
+    <w:p>
+      <w:pPr>
+        <w:rPr>
+          <w:i/>
+          <w:lang w:val="en-US"/>
+        </w:rPr>
+      </w:pPr>
+      <w:proofErr w:type="spellStart"/>
+      <w:r>
+        <w:rPr>
+          <w:i/>
+          <w:lang w:val="en-US"/>
+        </w:rPr>
+        <w:t>wget</w:t>
+      </w:r>
+      <w:proofErr w:type="spellEnd"/>
+      <w:r>
+        <w:rPr>
+          <w:i/>
+          <w:lang w:val="en-US"/>
+        </w:rPr>
+        <w:t xml:space="preserve"> https://down</w:t>
+      </w:r>
+      <w:r>
+        <w:rPr>
+          <w:i/>
+          <w:lang w:val="en-US"/>
+        </w:rPr>
+        <w:t>loads.joomla.org/cms/joomla3/3-10-1/joomla_3-10-1-Stable-Full_P</w:t>
+      </w:r>
+      <w:r>
+        <w:rPr>
+          <w:i/>
+          <w:lang w:val="en-US"/>
+        </w:rPr>
+        <w:t>ackage-zip</w:t>
+      </w:r>
     </w:p>
     <w:p>
       <w:pPr>
@@ -3093,39 +3228,21 @@
           <w:i/>
           <w:lang w:val="en-US"/>
         </w:rPr>
-        <w:t xml:space="preserve"> ln -s /</w:t>
-      </w:r>
-      <w:proofErr w:type="spellStart"/>
-      <w:r>
-        <w:rPr>
-          <w:i/>
-          <w:lang w:val="en-US"/>
-        </w:rPr>
-        <w:t>etc</w:t>
-      </w:r>
-      <w:proofErr w:type="spellEnd"/>
-      <w:r>
-        <w:rPr>
-          <w:i/>
-          <w:lang w:val="en-US"/>
-        </w:rPr>
-        <w:t>/</w:t>
-      </w:r>
-      <w:proofErr w:type="spellStart"/>
-      <w:r>
-        <w:rPr>
-          <w:i/>
-          <w:lang w:val="en-US"/>
-        </w:rPr>
-        <w:t>nginx</w:t>
-      </w:r>
-      <w:proofErr w:type="spellEnd"/>
-      <w:r>
-        <w:rPr>
-          <w:i/>
-          <w:lang w:val="en-US"/>
-        </w:rPr>
-        <w:t>/sites-available/</w:t>
+        <w:t xml:space="preserve"> unzip -d</w:t>
+      </w:r>
+      <w:r>
+        <w:rPr>
+          <w:i/>
+          <w:lang w:val="en-US"/>
+        </w:rPr>
+        <w:t xml:space="preserve"> /var/www/</w:t>
+      </w:r>
+      <w:r>
+        <w:rPr>
+          <w:i/>
+          <w:lang w:val="en-US"/>
+        </w:rPr>
+        <w:t>html/</w:t>
       </w:r>
       <w:proofErr w:type="spellStart"/>
       <w:r>
@@ -3142,278 +3259,6 @@
           <w:lang w:val="en-US"/>
         </w:rPr>
         <w:t xml:space="preserve"> /</w:t>
-      </w:r>
-      <w:proofErr w:type="spellStart"/>
-      <w:r>
-        <w:rPr>
-          <w:i/>
-          <w:lang w:val="en-US"/>
-        </w:rPr>
-        <w:t>etc</w:t>
-      </w:r>
-      <w:proofErr w:type="spellEnd"/>
-      <w:r>
-        <w:rPr>
-          <w:i/>
-          <w:lang w:val="en-US"/>
-        </w:rPr>
-        <w:t>/</w:t>
-      </w:r>
-      <w:proofErr w:type="spellStart"/>
-      <w:r>
-        <w:rPr>
-          <w:i/>
-          <w:lang w:val="en-US"/>
-        </w:rPr>
-        <w:t>nginx</w:t>
-      </w:r>
-      <w:proofErr w:type="spellEnd"/>
-      <w:r>
-        <w:rPr>
-          <w:i/>
-          <w:lang w:val="en-US"/>
-        </w:rPr>
-        <w:t>/sites-enabled/</w:t>
-      </w:r>
-    </w:p>
-    <w:p>
-      <w:pPr>
-        <w:rPr>
-          <w:i/>
-          <w:lang w:val="en-US"/>
-        </w:rPr>
-      </w:pPr>
-      <w:proofErr w:type="spellStart"/>
-      <w:r>
-        <w:rPr>
-          <w:i/>
-          <w:lang w:val="en-US"/>
-        </w:rPr>
-        <w:t>sudo</w:t>
-      </w:r>
-      <w:proofErr w:type="spellEnd"/>
-      <w:r>
-        <w:rPr>
-          <w:i/>
-          <w:lang w:val="en-US"/>
-        </w:rPr>
-        <w:t xml:space="preserve"> </w:t>
-      </w:r>
-      <w:proofErr w:type="spellStart"/>
-      <w:r>
-        <w:rPr>
-          <w:i/>
-          <w:lang w:val="en-US"/>
-        </w:rPr>
-        <w:t>systemctl</w:t>
-      </w:r>
-      <w:proofErr w:type="spellEnd"/>
-      <w:r>
-        <w:rPr>
-          <w:i/>
-          <w:lang w:val="en-US"/>
-        </w:rPr>
-        <w:t xml:space="preserve"> restart </w:t>
-      </w:r>
-      <w:proofErr w:type="spellStart"/>
-      <w:proofErr w:type="gramStart"/>
-      <w:r>
-        <w:rPr>
-          <w:i/>
-          <w:lang w:val="en-US"/>
-        </w:rPr>
-        <w:t>nginx.service</w:t>
-      </w:r>
-      <w:proofErr w:type="spellEnd"/>
-      <w:proofErr w:type="gramEnd"/>
-    </w:p>
-    <w:p>
-      <w:pPr>
-        <w:rPr>
-          <w:lang w:val="en-US"/>
-        </w:rPr>
-      </w:pPr>
-    </w:p>
-    <w:p>
-      <w:pPr>
-        <w:rPr>
-          <w:lang w:val="en-US"/>
-        </w:rPr>
-      </w:pPr>
-    </w:p>
-    <w:p>
-      <w:pPr>
-        <w:rPr>
-          <w:lang w:val="en-US"/>
-        </w:rPr>
-      </w:pPr>
-      <w:r>
-        <w:rPr>
-          <w:lang w:val="en-US"/>
-        </w:rPr>
-        <w:t>DOWNLOAD JOOMLA DISTR</w:t>
-      </w:r>
-    </w:p>
-    <w:p>
-      <w:pPr>
-        <w:rPr>
-          <w:i/>
-          <w:lang w:val="en-US"/>
-        </w:rPr>
-      </w:pPr>
-      <w:r>
-        <w:rPr>
-          <w:i/>
-          <w:lang w:val="en-US"/>
-        </w:rPr>
-        <w:t>cd /</w:t>
-      </w:r>
-      <w:proofErr w:type="spellStart"/>
-      <w:r>
-        <w:rPr>
-          <w:i/>
-          <w:lang w:val="en-US"/>
-        </w:rPr>
-        <w:t>tmp</w:t>
-      </w:r>
-      <w:proofErr w:type="spellEnd"/>
-    </w:p>
-    <w:p>
-      <w:pPr>
-        <w:rPr>
-          <w:i/>
-          <w:lang w:val="en-US"/>
-        </w:rPr>
-      </w:pPr>
-      <w:proofErr w:type="spellStart"/>
-      <w:r>
-        <w:rPr>
-          <w:i/>
-          <w:lang w:val="en-US"/>
-        </w:rPr>
-        <w:t>wget</w:t>
-      </w:r>
-      <w:proofErr w:type="spellEnd"/>
-      <w:r>
-        <w:rPr>
-          <w:i/>
-          <w:lang w:val="en-US"/>
-        </w:rPr>
-        <w:t xml:space="preserve"> https://down</w:t>
-      </w:r>
-      <w:r>
-        <w:rPr>
-          <w:i/>
-          <w:lang w:val="en-US"/>
-        </w:rPr>
-        <w:t>loads.joomla.org/cms/joomla3/3-10-1/joomla_3-10-1-Stable-Full_P</w:t>
-      </w:r>
-      <w:r>
-        <w:rPr>
-          <w:i/>
-          <w:lang w:val="en-US"/>
-        </w:rPr>
-        <w:t>ackage-zip</w:t>
-      </w:r>
-    </w:p>
-    <w:p>
-      <w:pPr>
-        <w:rPr>
-          <w:i/>
-          <w:lang w:val="en-US"/>
-        </w:rPr>
-      </w:pPr>
-      <w:proofErr w:type="spellStart"/>
-      <w:r>
-        <w:rPr>
-          <w:i/>
-          <w:lang w:val="en-US"/>
-        </w:rPr>
-        <w:t>sudo</w:t>
-      </w:r>
-      <w:proofErr w:type="spellEnd"/>
-      <w:r>
-        <w:rPr>
-          <w:i/>
-          <w:lang w:val="en-US"/>
-        </w:rPr>
-        <w:t xml:space="preserve"> unzip -d</w:t>
-      </w:r>
-      <w:r>
-        <w:rPr>
-          <w:i/>
-          <w:lang w:val="en-US"/>
-        </w:rPr>
-        <w:t xml:space="preserve"> /</w:t>
-      </w:r>
-      <w:proofErr w:type="spellStart"/>
-      <w:r>
-        <w:rPr>
-          <w:i/>
-          <w:lang w:val="en-US"/>
-        </w:rPr>
-        <w:t>var</w:t>
-      </w:r>
-      <w:proofErr w:type="spellEnd"/>
-      <w:r>
-        <w:rPr>
-          <w:i/>
-          <w:lang w:val="en-US"/>
-        </w:rPr>
-        <w:t>/www/</w:t>
-      </w:r>
-      <w:proofErr w:type="spellStart"/>
-      <w:r>
-        <w:rPr>
-          <w:i/>
-          <w:lang w:val="en-US"/>
-        </w:rPr>
-        <w:t>joomla</w:t>
-      </w:r>
-      <w:proofErr w:type="spellEnd"/>
-      <w:r>
-        <w:rPr>
-          <w:i/>
-          <w:lang w:val="en-US"/>
-        </w:rPr>
-        <w:t xml:space="preserve"> /</w:t>
-      </w:r>
-      <w:proofErr w:type="spellStart"/>
-      <w:r>
-        <w:rPr>
-          <w:i/>
-          <w:lang w:val="en-US"/>
-        </w:rPr>
-        <w:t>tmp</w:t>
-      </w:r>
-      <w:proofErr w:type="spellEnd"/>
-      <w:r>
-        <w:rPr>
-          <w:i/>
-          <w:lang w:val="en-US"/>
-        </w:rPr>
-        <w:t>/joomla_3-10-1</w:t>
-      </w:r>
-      <w:r>
-        <w:rPr>
-          <w:i/>
-          <w:lang w:val="en-US"/>
-        </w:rPr>
-        <w:t>-</w:t>
-      </w:r>
-      <w:r>
-        <w:rPr>
-          <w:i/>
-          <w:lang w:val="en-US"/>
-        </w:rPr>
-        <w:t>Stable-Full_P</w:t>
-      </w:r>
-      <w:r>
-        <w:rPr>
-          <w:i/>
-          <w:lang w:val="en-US"/>
-        </w:rPr>
-        <w:t>ackage-zip</w:t>
       </w:r>
     </w:p>
     <w:p>
@@ -3505,23 +3350,7 @@
           <w:i/>
           <w:lang w:val="en-US"/>
         </w:rPr>
-        <w:t xml:space="preserve"> /</w:t>
-      </w:r>
-      <w:proofErr w:type="spellStart"/>
-      <w:r>
-        <w:rPr>
-          <w:i/>
-          <w:lang w:val="en-US"/>
-        </w:rPr>
-        <w:t>var</w:t>
-      </w:r>
-      <w:proofErr w:type="spellEnd"/>
-      <w:r>
-        <w:rPr>
-          <w:i/>
-          <w:lang w:val="en-US"/>
-        </w:rPr>
-        <w:t>/www/</w:t>
+        <w:t xml:space="preserve"> /var/www/</w:t>
       </w:r>
       <w:r>
         <w:rPr>
@@ -3584,23 +3413,7 @@
           <w:i/>
           <w:lang w:val="en-US"/>
         </w:rPr>
-        <w:t xml:space="preserve"> -R 755 /</w:t>
-      </w:r>
-      <w:proofErr w:type="spellStart"/>
-      <w:r>
-        <w:rPr>
-          <w:i/>
-          <w:lang w:val="en-US"/>
-        </w:rPr>
-        <w:t>var</w:t>
-      </w:r>
-      <w:proofErr w:type="spellEnd"/>
-      <w:r>
-        <w:rPr>
-          <w:i/>
-          <w:lang w:val="en-US"/>
-        </w:rPr>
-        <w:t>/www/</w:t>
+        <w:t xml:space="preserve"> -R 755 /var/www/</w:t>
       </w:r>
       <w:r>
         <w:rPr>
@@ -3629,12 +3442,195 @@
     <w:p>
       <w:pPr>
         <w:rPr>
-          <w:i/>
-          <w:lang w:val="en-US"/>
-        </w:rPr>
-      </w:pPr>
-      <w:bookmarkStart w:id="0" w:name="_GoBack"/>
-      <w:bookmarkEnd w:id="0"/>
+          <w:noProof/>
+          <w:lang w:val="en-US" w:eastAsia="ru-RU"/>
+        </w:rPr>
+      </w:pPr>
+      <w:r>
+        <w:rPr>
+          <w:iCs/>
+          <w:lang w:val="en-US"/>
+        </w:rPr>
+        <w:t>Open your web-</w:t>
+      </w:r>
+      <w:r>
+        <w:rPr>
+          <w:iCs/>
+          <w:lang w:val="en-US"/>
+        </w:rPr>
+        <w:t xml:space="preserve">browser and </w:t>
+      </w:r>
+      <w:r>
+        <w:rPr>
+          <w:iCs/>
+          <w:lang w:val="en-US"/>
+        </w:rPr>
+        <w:t xml:space="preserve">go to (in my case) </w:t>
+      </w:r>
+      <w:r>
+        <w:rPr>
+          <w:noProof/>
+          <w:lang w:val="en-US" w:eastAsia="ru-RU"/>
+        </w:rPr>
+        <w:t>192.168.56</w:t>
+      </w:r>
+      <w:r>
+        <w:rPr>
+          <w:noProof/>
+          <w:lang w:val="en-US" w:eastAsia="ru-RU"/>
+        </w:rPr>
+        <w:t>.1</w:t>
+      </w:r>
+      <w:r>
+        <w:rPr>
+          <w:noProof/>
+          <w:lang w:val="en-US" w:eastAsia="ru-RU"/>
+        </w:rPr>
+        <w:t>/joomla and go through installation procedure. When intsallation will ask you about Database connection in host field enter the db VMs IP-address (</w:t>
+      </w:r>
+      <w:r>
+        <w:rPr>
+          <w:noProof/>
+          <w:lang w:val="en-US" w:eastAsia="ru-RU"/>
+        </w:rPr>
+        <w:t>192.168.56</w:t>
+      </w:r>
+      <w:r>
+        <w:rPr>
+          <w:noProof/>
+          <w:lang w:val="en-US" w:eastAsia="ru-RU"/>
+        </w:rPr>
+        <w:t>.1</w:t>
+      </w:r>
+      <w:r>
+        <w:rPr>
+          <w:noProof/>
+          <w:lang w:val="en-US" w:eastAsia="ru-RU"/>
+        </w:rPr>
+        <w:t>03 in my case), and use DB-name, username and password from the steps above (in my case it was DB-name: joomla, username: joomla, passwd: joomla).</w:t>
+      </w:r>
+    </w:p>
+    <w:p>
+      <w:pPr>
+        <w:rPr>
+          <w:rFonts w:cstheme="minorHAnsi"/>
+          <w:lang w:val="en-US"/>
+        </w:rPr>
+      </w:pPr>
+      <w:r>
+        <w:rPr>
+          <w:iCs/>
+          <w:lang w:val="en-US"/>
+        </w:rPr>
+        <w:t xml:space="preserve">To install </w:t>
+      </w:r>
+      <w:proofErr w:type="spellStart"/>
+      <w:r>
+        <w:rPr>
+          <w:iCs/>
+          <w:lang w:val="en-US"/>
+        </w:rPr>
+        <w:t>DokuWiki</w:t>
+      </w:r>
+      <w:proofErr w:type="spellEnd"/>
+      <w:r>
+        <w:rPr>
+          <w:iCs/>
+          <w:lang w:val="en-US"/>
+        </w:rPr>
+        <w:t xml:space="preserve"> follow the installation </w:t>
+      </w:r>
+      <w:proofErr w:type="spellStart"/>
+      <w:r>
+        <w:rPr>
+          <w:iCs/>
+          <w:lang w:val="en-US"/>
+        </w:rPr>
+        <w:t>unstructions</w:t>
+      </w:r>
+      <w:proofErr w:type="spellEnd"/>
+      <w:r>
+        <w:rPr>
+          <w:rFonts w:cstheme="minorHAnsi"/>
+          <w:iCs/>
+          <w:lang w:val="en-US"/>
+        </w:rPr>
+        <w:t xml:space="preserve"> </w:t>
+      </w:r>
+      <w:hyperlink r:id="rId13" w:history="1">
+        <w:r>
+          <w:rPr>
+            <w:rStyle w:val="a4"/>
+            <w:rFonts w:cstheme="minorHAnsi"/>
+            <w:lang w:val="en-US"/>
+          </w:rPr>
+          <w:t>https://www.dokuwiki.org/install:ubuntu</w:t>
+        </w:r>
+      </w:hyperlink>
+      <w:r>
+        <w:rPr>
+          <w:rFonts w:cstheme="minorHAnsi"/>
+          <w:lang w:val="en-US"/>
+        </w:rPr>
+        <w:t xml:space="preserve"> and don’t forget to change </w:t>
+      </w:r>
+      <w:proofErr w:type="spellStart"/>
+      <w:r>
+        <w:rPr>
+          <w:rFonts w:cstheme="minorHAnsi"/>
+          <w:lang w:val="en-US"/>
+        </w:rPr>
+        <w:t>nginx</w:t>
+      </w:r>
+      <w:proofErr w:type="spellEnd"/>
+      <w:r>
+        <w:rPr>
+          <w:rFonts w:cstheme="minorHAnsi"/>
+          <w:lang w:val="en-US"/>
+        </w:rPr>
+        <w:t xml:space="preserve"> configuration file</w:t>
+      </w:r>
+      <w:r>
+        <w:rPr>
+          <w:rFonts w:cstheme="minorHAnsi"/>
+          <w:lang w:val="en-US"/>
+        </w:rPr>
+        <w:t xml:space="preserve"> (</w:t>
+      </w:r>
+      <w:hyperlink r:id="rId14" w:history="1">
+        <w:r>
+          <w:rPr>
+            <w:rStyle w:val="a4"/>
+            <w:rFonts w:cstheme="minorHAnsi"/>
+            <w:lang w:val="en-US"/>
+          </w:rPr>
+          <w:t>https://www.dokuwiki.org/install:nginx</w:t>
+        </w:r>
+      </w:hyperlink>
+      <w:r>
+        <w:rPr>
+          <w:rFonts w:cstheme="minorHAnsi"/>
+          <w:lang w:val="en-US"/>
+        </w:rPr>
+        <w:t xml:space="preserve">) </w:t>
+      </w:r>
+    </w:p>
+    <w:p>
+      <w:pPr>
+        <w:rPr>
+          <w:rFonts w:cstheme="minorHAnsi"/>
+          <w:iCs/>
+          <w:lang w:val="en-US"/>
+        </w:rPr>
+      </w:pPr>
+    </w:p>
+    <w:p>
+      <w:pPr>
+        <w:rPr>
+          <w:i/>
+          <w:lang w:val="en-US"/>
+        </w:rPr>
+      </w:pPr>
     </w:p>
     <w:p>
       <w:pPr>
@@ -3654,7 +3650,7 @@
 </file>
 
 <file path=word/numbering.xml><?xml version="1.0" encoding="utf-8"?>
-<w:numbering xmlns:wpc="http://schemas.microsoft.com/office/word/2010/wordprocessingCanvas" xmlns:cx="http://schemas.microsoft.com/office/drawing/2014/chartex" xmlns:mc="http://schemas.openxmlformats.org/markup-compatibility/2006" xmlns:o="urn:schemas-microsoft-com:office:office" xmlns:r="http://schemas.openxmlformats.org/officeDocument/2006/relationships" xmlns:m="http://schemas.openxmlformats.org/officeDocument/2006/math" xmlns:v="urn:schemas-microsoft-com:vml" xmlns:wp14="http://schemas.microsoft.com/office/word/2010/wordprocessingDrawing" xmlns:wp="http://schemas.openxmlformats.org/drawingml/2006/wordprocessingDrawing" xmlns:w10="urn:schemas-microsoft-com:office:word" xmlns:w="http://schemas.openxmlformats.org/wordprocessingml/2006/main" xmlns:w14="http://schemas.microsoft.com/office/word/2010/wordml" xmlns:w15="http://schemas.microsoft.com/office/word/2012/wordml" xmlns:w16se="http://schemas.microsoft.com/office/word/2015/wordml/symex" xmlns:wpg="http://schemas.microsoft.com/office/word/2010/wordprocessingGroup" xmlns:wpi="http://schemas.microsoft.com/office/word/2010/wordprocessingInk" xmlns:wne="http://schemas.microsoft.com/office/word/2006/wordml" xmlns:wps="http://schemas.microsoft.com/office/word/2010/wordprocessingShape" mc:Ignorable="w14 w15 w16se wp14">
+<w:numbering xmlns:wpc="http://schemas.microsoft.com/office/word/2010/wordprocessingCanvas" xmlns:cx="http://schemas.microsoft.com/office/drawing/2014/chartex" xmlns:cx1="http://schemas.microsoft.com/office/drawing/2015/9/8/chartex" xmlns:cx2="http://schemas.microsoft.com/office/drawing/2015/10/21/chartex" xmlns:cx3="http://schemas.microsoft.com/office/drawing/2016/5/9/chartex" xmlns:cx4="http://schemas.microsoft.com/office/drawing/2016/5/10/chartex" xmlns:cx5="http://schemas.microsoft.com/office/drawing/2016/5/11/chartex" xmlns:cx6="http://schemas.microsoft.com/office/drawing/2016/5/12/chartex" xmlns:cx7="http://schemas.microsoft.com/office/drawing/2016/5/13/chartex" xmlns:cx8="http://schemas.microsoft.com/office/drawing/2016/5/14/chartex" xmlns:mc="http://schemas.openxmlformats.org/markup-compatibility/2006" xmlns:aink="http://schemas.microsoft.com/office/drawing/2016/ink" xmlns:am3d="http://schemas.microsoft.com/office/drawing/2017/model3d" xmlns:o="urn:schemas-microsoft-com:office:office" xmlns:r="http://schemas.openxmlformats.org/officeDocument/2006/relationships" xmlns:m="http://schemas.openxmlformats.org/officeDocument/2006/math" xmlns:v="urn:schemas-microsoft-com:vml" xmlns:wp14="http://schemas.microsoft.com/office/word/2010/wordprocessingDrawing" xmlns:wp="http://schemas.openxmlformats.org/drawingml/2006/wordprocessingDrawing" xmlns:w10="urn:schemas-microsoft-com:office:word" xmlns:w="http://schemas.openxmlformats.org/wordprocessingml/2006/main" xmlns:w14="http://schemas.microsoft.com/office/word/2010/wordml" xmlns:w15="http://schemas.microsoft.com/office/word/2012/wordml" xmlns:w16cex="http://schemas.microsoft.com/office/word/2018/wordml/cex" xmlns:w16cid="http://schemas.microsoft.com/office/word/2016/wordml/cid" xmlns:w16="http://schemas.microsoft.com/office/word/2018/wordml" xmlns:w16se="http://schemas.microsoft.com/office/word/2015/wordml/symex" xmlns:wpg="http://schemas.microsoft.com/office/word/2010/wordprocessingGroup" xmlns:wpi="http://schemas.microsoft.com/office/word/2010/wordprocessingInk" xmlns:wne="http://schemas.microsoft.com/office/word/2006/wordml" xmlns:wps="http://schemas.microsoft.com/office/word/2010/wordprocessingShape" mc:Ignorable="w14 w15 w16se w16cid w16 w16cex wp14">
   <w:abstractNum w:abstractNumId="0" w15:restartNumberingAfterBreak="0">
     <w:nsid w:val="139C09FA"/>
     <w:multiLevelType w:val="hybridMultilevel"/>
@@ -4507,7 +4503,7 @@
 </file>
 
 <file path=word/styles.xml><?xml version="1.0" encoding="utf-8"?>
-<w:styles xmlns:mc="http://schemas.openxmlformats.org/markup-compatibility/2006" xmlns:r="http://schemas.openxmlformats.org/officeDocument/2006/relationships" xmlns:w="http://schemas.openxmlformats.org/wordprocessingml/2006/main" xmlns:w14="http://schemas.microsoft.com/office/word/2010/wordml" xmlns:w15="http://schemas.microsoft.com/office/word/2012/wordml" xmlns:w16se="http://schemas.microsoft.com/office/word/2015/wordml/symex" mc:Ignorable="w14 w15 w16se">
+<w:styles xmlns:mc="http://schemas.openxmlformats.org/markup-compatibility/2006" xmlns:r="http://schemas.openxmlformats.org/officeDocument/2006/relationships" xmlns:w="http://schemas.openxmlformats.org/wordprocessingml/2006/main" xmlns:w14="http://schemas.microsoft.com/office/word/2010/wordml" xmlns:w15="http://schemas.microsoft.com/office/word/2012/wordml" xmlns:w16cex="http://schemas.microsoft.com/office/word/2018/wordml/cex" xmlns:w16cid="http://schemas.microsoft.com/office/word/2016/wordml/cid" xmlns:w16="http://schemas.microsoft.com/office/word/2018/wordml" xmlns:w16se="http://schemas.microsoft.com/office/word/2015/wordml/symex" mc:Ignorable="w14 w15 w16se w16cid w16 w16cex">
   <w:docDefaults>
     <w:rPrDefault>
       <w:rPr>
@@ -4523,7 +4519,7 @@
       </w:pPr>
     </w:pPrDefault>
   </w:docDefaults>
-  <w:latentStyles w:defLockedState="0" w:defUIPriority="99" w:defSemiHidden="0" w:defUnhideWhenUsed="0" w:defQFormat="0" w:count="371">
+  <w:latentStyles w:defLockedState="0" w:defUIPriority="99" w:defSemiHidden="0" w:defUnhideWhenUsed="0" w:defQFormat="0" w:count="376">
     <w:lsdException w:name="Normal" w:uiPriority="0" w:qFormat="1"/>
     <w:lsdException w:name="heading 1" w:uiPriority="9" w:qFormat="1"/>
     <w:lsdException w:name="heading 2" w:semiHidden="1" w:uiPriority="9" w:unhideWhenUsed="1" w:qFormat="1"/>
@@ -4629,7 +4625,6 @@
     <w:lsdException w:name="HTML Sample" w:semiHidden="1" w:unhideWhenUsed="1"/>
     <w:lsdException w:name="HTML Typewriter" w:semiHidden="1" w:unhideWhenUsed="1"/>
     <w:lsdException w:name="HTML Variable" w:semiHidden="1" w:unhideWhenUsed="1"/>
-    <w:lsdException w:name="Normal Table" w:semiHidden="1" w:unhideWhenUsed="1"/>
     <w:lsdException w:name="annotation subject" w:semiHidden="1" w:unhideWhenUsed="1"/>
     <w:lsdException w:name="No List" w:semiHidden="1" w:unhideWhenUsed="1"/>
     <w:lsdException w:name="Outline List 1" w:semiHidden="1" w:unhideWhenUsed="1"/>
@@ -4672,11 +4667,8 @@
     <w:lsdException w:name="Table Contemporary" w:semiHidden="1" w:unhideWhenUsed="1"/>
     <w:lsdException w:name="Table Elegant" w:semiHidden="1" w:unhideWhenUsed="1"/>
     <w:lsdException w:name="Table Professional" w:semiHidden="1" w:unhideWhenUsed="1"/>
-    <w:lsdException w:name="Table Subtle 1" w:semiHidden="1" w:unhideWhenUsed="1"/>
     <w:lsdException w:name="Table Subtle 2" w:semiHidden="1" w:unhideWhenUsed="1"/>
     <w:lsdException w:name="Table Web 1" w:semiHidden="1" w:unhideWhenUsed="1"/>
-    <w:lsdException w:name="Table Web 2" w:semiHidden="1" w:unhideWhenUsed="1"/>
-    <w:lsdException w:name="Table Web 3" w:semiHidden="1" w:unhideWhenUsed="1"/>
     <w:lsdException w:name="Balloon Text" w:semiHidden="1" w:unhideWhenUsed="1"/>
     <w:lsdException w:name="Table Grid" w:uiPriority="39"/>
     <w:lsdException w:name="Table Theme" w:semiHidden="1" w:unhideWhenUsed="1"/>
@@ -4895,6 +4887,11 @@
     <w:lsdException w:name="List Table 5 Dark Accent 6" w:uiPriority="50"/>
     <w:lsdException w:name="List Table 6 Colorful Accent 6" w:uiPriority="51"/>
     <w:lsdException w:name="List Table 7 Colorful Accent 6" w:uiPriority="52"/>
+    <w:lsdException w:name="Mention" w:semiHidden="1" w:unhideWhenUsed="1"/>
+    <w:lsdException w:name="Smart Hyperlink" w:semiHidden="1" w:unhideWhenUsed="1"/>
+    <w:lsdException w:name="Hashtag" w:semiHidden="1" w:unhideWhenUsed="1"/>
+    <w:lsdException w:name="Unresolved Mention" w:semiHidden="1" w:unhideWhenUsed="1"/>
+    <w:lsdException w:name="Smart Link" w:semiHidden="1" w:unhideWhenUsed="1"/>
   </w:latentStyles>
   <w:style w:type="paragraph" w:default="1" w:styleId="a">
     <w:name w:val="Normal"/>
@@ -5025,6 +5022,18 @@
     <w:name w:val="has-inline-color"/>
     <w:basedOn w:val="a0"/>
     <w:rsid w:val="00525E69"/>
+  </w:style>
+  <w:style w:type="character" w:styleId="a6">
+    <w:name w:val="Unresolved Mention"/>
+    <w:basedOn w:val="a0"/>
+    <w:uiPriority w:val="99"/>
+    <w:semiHidden/>
+    <w:unhideWhenUsed/>
+    <w:rsid w:val="008A47B4"/>
+    <w:rPr>
+      <w:color w:val="605E5C"/>
+      <w:shd w:val="clear" w:color="auto" w:fill="E1DFDD"/>
+    </w:rPr>
   </w:style>
 </w:styles>
 </file>

</xml_diff>